<commit_message>
Add the airplane mode by windows of LAN and WAN code.
</commit_message>
<xml_diff>
--- a/sop/airplane/windows_10/Airplane mode by windows command of Wireless LAN automated testing.docx
+++ b/sop/airplane/windows_10/Airplane mode by windows command of Wireless LAN automated testing.docx
@@ -2282,16 +2282,22 @@
         <w:rPr>
           <w:rFonts w:ascii="Times New Roman" w:hAnsi="Times New Roman" w:cs="Times New Roman" w:hint="eastAsia"/>
         </w:rPr>
-        <w:t>Gatewary</w:t>
-      </w:r>
-      <w:r>
-        <w:rPr>
-          <w:rFonts w:ascii="Times New Roman" w:hAnsi="Times New Roman" w:cs="Times New Roman"/>
-        </w:rPr>
-        <w:t>”</w:t>
+        <w:t>Gatewa</w:t>
       </w:r>
       <w:bookmarkStart w:id="3" w:name="_GoBack"/>
       <w:bookmarkEnd w:id="3"/>
+      <w:r>
+        <w:rPr>
+          <w:rFonts w:ascii="Times New Roman" w:hAnsi="Times New Roman" w:cs="Times New Roman" w:hint="eastAsia"/>
+        </w:rPr>
+        <w:t>y</w:t>
+      </w:r>
+      <w:r>
+        <w:rPr>
+          <w:rFonts w:ascii="Times New Roman" w:hAnsi="Times New Roman" w:cs="Times New Roman"/>
+        </w:rPr>
+        <w:t>”</w:t>
+      </w:r>
       <w:r>
         <w:rPr>
           <w:rFonts w:ascii="Times New Roman" w:hAnsi="Times New Roman" w:cs="Times New Roman" w:hint="eastAsia"/>
@@ -7706,7 +7712,7 @@
 </file>
 
 <file path=customXml/itemProps1.xml><?xml version="1.0" encoding="utf-8"?>
-<ds:datastoreItem xmlns:ds="http://schemas.openxmlformats.org/officeDocument/2006/customXml" ds:itemID="{F572DE6F-A34C-4F77-A652-EF20207635D5}">
+<ds:datastoreItem xmlns:ds="http://schemas.openxmlformats.org/officeDocument/2006/customXml" ds:itemID="{A6A27585-576C-4244-B0E8-B1C55B17F6C9}">
   <ds:schemaRefs>
     <ds:schemaRef ds:uri="http://schemas.openxmlformats.org/officeDocument/2006/bibliography"/>
   </ds:schemaRefs>

</xml_diff>